<commit_message>
actualizo en la documentación un mensaje entre yama y fs
</commit_message>
<xml_diff>
--- a/documentacion/Mensaje_YAMA-FS.docx
+++ b/documentacion/Mensaje_YAMA-FS.docx
@@ -105,7 +105,7 @@
           <v:shape id="_x0000_i1025" type="#_x0000_t75" style="width:219.5pt;height:65.5pt" o:ole="">
             <v:imagedata r:id="rId5" o:title=""/>
           </v:shape>
-          <o:OLEObject Type="Embed" ProgID="Visio.Drawing.11" ShapeID="_x0000_i1025" DrawAspect="Content" ObjectID="_1570784678" r:id="rId6"/>
+          <o:OLEObject Type="Embed" ProgID="Visio.Drawing.11" ShapeID="_x0000_i1025" DrawAspect="Content" ObjectID="_1573377570" r:id="rId6"/>
         </w:object>
       </w:r>
     </w:p>
@@ -944,15 +944,18 @@
       </w:r>
     </w:p>
     <w:p>
+      <w:pPr>
+        <w:jc w:val="center"/>
+      </w:pPr>
       <w:r>
         <w:rPr>
           <w:noProof/>
         </w:rPr>
         <w:pict>
-          <v:shape id="_x0000_s1028" type="#_x0000_t75" style="position:absolute;margin-left:-55.3pt;margin-top:13pt;width:539.6pt;height:184.95pt;z-index:251663360;mso-position-horizontal-relative:text;mso-position-vertical-relative:text">
+          <v:shape id="_x0000_s1030" type="#_x0000_t75" style="position:absolute;left:0;text-align:left;margin-left:-65.35pt;margin-top:10pt;width:555.85pt;height:163pt;z-index:251663360;mso-position-horizontal-relative:text;mso-position-vertical-relative:text">
             <v:imagedata r:id="rId7" o:title=""/>
           </v:shape>
-          <o:OLEObject Type="Embed" ProgID="Visio.Drawing.11" ShapeID="_x0000_s1028" DrawAspect="Content" ObjectID="_1570784679" r:id="rId8"/>
+          <o:OLEObject Type="Embed" ProgID="Visio.Drawing.11" ShapeID="_x0000_s1030" DrawAspect="Content" ObjectID="_1573377571" r:id="rId8"/>
         </w:pict>
       </w:r>
     </w:p>
@@ -1014,6 +1017,8 @@
           <w:u w:val="single"/>
         </w:rPr>
       </w:pPr>
+      <w:bookmarkStart w:id="0" w:name="_GoBack"/>
+      <w:bookmarkEnd w:id="0"/>
     </w:p>
     <w:p>
       <w:pPr>
@@ -1047,8 +1052,6 @@
           <w:u w:val="single"/>
         </w:rPr>
       </w:pPr>
-      <w:bookmarkStart w:id="0" w:name="_GoBack"/>
-      <w:bookmarkEnd w:id="0"/>
     </w:p>
     <w:p>
       <w:pPr>
@@ -1065,7 +1068,7 @@
           <v:shape id="_x0000_s1027" type="#_x0000_t75" style="position:absolute;left:0;text-align:left;margin-left:-41.5pt;margin-top:.3pt;width:521.6pt;height:170.6pt;z-index:251661312;mso-position-horizontal-relative:text;mso-position-vertical-relative:text">
             <v:imagedata r:id="rId9" o:title=""/>
           </v:shape>
-          <o:OLEObject Type="Embed" ProgID="Visio.Drawing.11" ShapeID="_x0000_s1027" DrawAspect="Content" ObjectID="_1570784680" r:id="rId10"/>
+          <o:OLEObject Type="Embed" ProgID="Visio.Drawing.11" ShapeID="_x0000_s1027" DrawAspect="Content" ObjectID="_1573377572" r:id="rId10"/>
         </w:pict>
       </w:r>
     </w:p>

</xml_diff>